<commit_message>
edited int initial report section 6 photos updated auth token expiration time edited requirement report added project video added presentation
</commit_message>
<xml_diff>
--- a/documents/דוח ראשון.docx
+++ b/documents/דוח ראשון.docx
@@ -515,7 +515,11 @@
     <w:sdt>
       <w:sdtPr>
         <w:rPr>
+          <w:rFonts w:asciiTheme="minorHAnsi" w:eastAsiaTheme="minorHAnsi" w:hAnsiTheme="minorHAnsi" w:cstheme="minorBidi"/>
           <w:color w:val="auto"/>
+          <w:sz w:val="22"/>
+          <w:szCs w:val="22"/>
+          <w:cs w:val="0"/>
           <w:lang w:val="he-IL"/>
         </w:rPr>
         <w:id w:val="-312182727"/>
@@ -526,12 +530,8 @@
       </w:sdtPr>
       <w:sdtEndPr>
         <w:rPr>
-          <w:rFonts w:asciiTheme="minorHAnsi" w:eastAsiaTheme="minorHAnsi" w:hAnsiTheme="minorHAnsi" w:cstheme="minorBidi"/>
           <w:b/>
           <w:bCs/>
-          <w:sz w:val="22"/>
-          <w:szCs w:val="22"/>
-          <w:cs w:val="0"/>
         </w:rPr>
       </w:sdtEndPr>
       <w:sdtContent>
@@ -582,7 +582,6 @@
             <w:rPr>
               <w:rFonts w:eastAsiaTheme="minorEastAsia"/>
               <w:noProof/>
-              <w:lang/>
             </w:rPr>
           </w:pPr>
           <w:r>
@@ -665,7 +664,6 @@
               <w:noProof/>
               <w:rtl w:val="0"/>
               <w:cs w:val="0"/>
-              <w:lang/>
             </w:rPr>
           </w:pPr>
           <w:hyperlink w:anchor="_Toc60069304" w:history="1">
@@ -738,7 +736,6 @@
               <w:noProof/>
               <w:rtl w:val="0"/>
               <w:cs w:val="0"/>
-              <w:lang/>
             </w:rPr>
           </w:pPr>
           <w:hyperlink w:anchor="_Toc60069305" w:history="1">
@@ -811,7 +808,6 @@
               <w:noProof/>
               <w:rtl w:val="0"/>
               <w:cs w:val="0"/>
-              <w:lang/>
             </w:rPr>
           </w:pPr>
           <w:hyperlink w:anchor="_Toc60069306" w:history="1">
@@ -884,7 +880,6 @@
               <w:noProof/>
               <w:rtl w:val="0"/>
               <w:cs w:val="0"/>
-              <w:lang/>
             </w:rPr>
           </w:pPr>
           <w:hyperlink w:anchor="_Toc60069307" w:history="1">
@@ -957,7 +952,6 @@
               <w:noProof/>
               <w:rtl w:val="0"/>
               <w:cs w:val="0"/>
-              <w:lang/>
             </w:rPr>
           </w:pPr>
           <w:hyperlink w:anchor="_Toc60069308" w:history="1">
@@ -1030,7 +1024,6 @@
               <w:noProof/>
               <w:rtl w:val="0"/>
               <w:cs w:val="0"/>
-              <w:lang/>
             </w:rPr>
           </w:pPr>
           <w:hyperlink w:anchor="_Toc60069309" w:history="1">
@@ -1103,7 +1096,6 @@
               <w:noProof/>
               <w:rtl w:val="0"/>
               <w:cs w:val="0"/>
-              <w:lang/>
             </w:rPr>
           </w:pPr>
           <w:hyperlink w:anchor="_Toc60069310" w:history="1">
@@ -1176,7 +1168,6 @@
               <w:noProof/>
               <w:rtl w:val="0"/>
               <w:cs w:val="0"/>
-              <w:lang/>
             </w:rPr>
           </w:pPr>
           <w:hyperlink w:anchor="_Toc60069311" w:history="1">
@@ -1245,7 +1236,6 @@
             <w:rPr>
               <w:rFonts w:eastAsiaTheme="minorEastAsia"/>
               <w:noProof/>
-              <w:lang/>
             </w:rPr>
           </w:pPr>
           <w:hyperlink w:anchor="_Toc60069312" w:history="1">
@@ -1319,7 +1309,6 @@
               <w:noProof/>
               <w:rtl w:val="0"/>
               <w:cs w:val="0"/>
-              <w:lang/>
             </w:rPr>
           </w:pPr>
           <w:hyperlink w:anchor="_Toc60069313" w:history="1">
@@ -1392,7 +1381,6 @@
               <w:noProof/>
               <w:rtl w:val="0"/>
               <w:cs w:val="0"/>
-              <w:lang/>
             </w:rPr>
           </w:pPr>
           <w:hyperlink w:anchor="_Toc60069314" w:history="1">
@@ -1465,7 +1453,6 @@
               <w:noProof/>
               <w:rtl w:val="0"/>
               <w:cs w:val="0"/>
-              <w:lang/>
             </w:rPr>
           </w:pPr>
           <w:hyperlink w:anchor="_Toc60069315" w:history="1">
@@ -1538,7 +1525,6 @@
               <w:noProof/>
               <w:rtl w:val="0"/>
               <w:cs w:val="0"/>
-              <w:lang/>
             </w:rPr>
           </w:pPr>
           <w:hyperlink w:anchor="_Toc60069316" w:history="1">
@@ -1607,7 +1593,6 @@
             <w:rPr>
               <w:rFonts w:eastAsiaTheme="minorEastAsia"/>
               <w:noProof/>
-              <w:lang/>
             </w:rPr>
           </w:pPr>
           <w:hyperlink w:anchor="_Toc60069317" w:history="1">
@@ -1677,7 +1662,6 @@
             <w:rPr>
               <w:rFonts w:eastAsiaTheme="minorEastAsia"/>
               <w:noProof/>
-              <w:lang/>
             </w:rPr>
           </w:pPr>
           <w:hyperlink w:anchor="_Toc60069318" w:history="1">
@@ -1747,7 +1731,6 @@
             <w:rPr>
               <w:rFonts w:eastAsiaTheme="minorEastAsia"/>
               <w:noProof/>
-              <w:lang/>
             </w:rPr>
           </w:pPr>
           <w:hyperlink w:anchor="_Toc60069319" w:history="1">
@@ -1817,7 +1800,6 @@
             <w:rPr>
               <w:rFonts w:eastAsiaTheme="minorEastAsia"/>
               <w:noProof/>
-              <w:lang/>
             </w:rPr>
           </w:pPr>
           <w:hyperlink w:anchor="_Toc60069320" w:history="1">
@@ -16939,14 +16921,16 @@
       </w:r>
       <w:r>
         <w:rPr>
+          <w:rFonts w:cs="Arial"/>
           <w:noProof/>
+          <w:rtl/>
           <w:lang w:val="en-US"/>
         </w:rPr>
         <w:drawing>
-          <wp:inline distT="0" distB="0" distL="0" distR="0" wp14:anchorId="103134B3" wp14:editId="3843F528">
-            <wp:extent cx="5731510" cy="2750820"/>
-            <wp:effectExtent l="0" t="0" r="2540" b="0"/>
-            <wp:docPr id="6" name="תמונה 6"/>
+          <wp:inline distT="0" distB="0" distL="0" distR="0" wp14:anchorId="2F88CB24" wp14:editId="3B9EFA89">
+            <wp:extent cx="5731510" cy="2486025"/>
+            <wp:effectExtent l="0" t="0" r="2540" b="9525"/>
+            <wp:docPr id="10" name="תמונה 10"/>
             <wp:cNvGraphicFramePr>
               <a:graphicFrameLocks xmlns:a="http://schemas.openxmlformats.org/drawingml/2006/main" noChangeAspect="1"/>
             </wp:cNvGraphicFramePr>
@@ -16966,7 +16950,7 @@
                   <pic:spPr>
                     <a:xfrm>
                       <a:off x="0" y="0"/>
-                      <a:ext cx="5731510" cy="2750820"/>
+                      <a:ext cx="5731510" cy="2486025"/>
                     </a:xfrm>
                     <a:prstGeom prst="rect">
                       <a:avLst/>
@@ -17030,6 +17014,20 @@
     <w:p>
       <w:pPr>
         <w:rPr>
+          <w:lang w:val="en-US"/>
+        </w:rPr>
+      </w:pPr>
+    </w:p>
+    <w:p>
+      <w:pPr>
+        <w:rPr>
+          <w:lang w:val="en-US"/>
+        </w:rPr>
+      </w:pPr>
+    </w:p>
+    <w:p>
+      <w:pPr>
+        <w:rPr>
           <w:rtl/>
           <w:lang w:val="en-US"/>
         </w:rPr>
@@ -17074,7 +17072,6 @@
           <w:rtl/>
           <w:lang w:val="en-US"/>
         </w:rPr>
-        <w:lastRenderedPageBreak/>
         <w:t>צפייה בפרופיל המשתמש</w:t>
       </w:r>
     </w:p>
@@ -17249,14 +17246,15 @@
       </w:pPr>
       <w:r>
         <w:rPr>
-          <w:noProof/>
+          <w:rFonts w:cs="Arial"/>
+          <w:rtl/>
           <w:lang w:val="en-US"/>
         </w:rPr>
         <w:drawing>
-          <wp:inline distT="0" distB="0" distL="0" distR="0" wp14:anchorId="4C0BCBE0" wp14:editId="7B9924BE">
-            <wp:extent cx="5448580" cy="361969"/>
-            <wp:effectExtent l="0" t="0" r="0" b="0"/>
-            <wp:docPr id="9" name="תמונה 9"/>
+          <wp:inline distT="0" distB="0" distL="0" distR="0" wp14:anchorId="69953876" wp14:editId="7F365983">
+            <wp:extent cx="5731510" cy="381000"/>
+            <wp:effectExtent l="0" t="0" r="2540" b="0"/>
+            <wp:docPr id="13" name="תמונה 13"/>
             <wp:cNvGraphicFramePr>
               <a:graphicFrameLocks xmlns:a="http://schemas.openxmlformats.org/drawingml/2006/main" noChangeAspect="1"/>
             </wp:cNvGraphicFramePr>
@@ -17267,20 +17265,27 @@
                     <pic:cNvPr id="1" name=""/>
                     <pic:cNvPicPr/>
                   </pic:nvPicPr>
-                  <pic:blipFill>
+                  <pic:blipFill rotWithShape="1">
                     <a:blip r:embed="rId17"/>
-                    <a:stretch>
-                      <a:fillRect/>
-                    </a:stretch>
+                    <a:srcRect b="14651"/>
+                    <a:stretch/>
                   </pic:blipFill>
-                  <pic:spPr>
+                  <pic:spPr bwMode="auto">
                     <a:xfrm>
                       <a:off x="0" y="0"/>
-                      <a:ext cx="5448580" cy="361969"/>
+                      <a:ext cx="5731510" cy="381000"/>
                     </a:xfrm>
                     <a:prstGeom prst="rect">
                       <a:avLst/>
                     </a:prstGeom>
+                    <a:ln>
+                      <a:noFill/>
+                    </a:ln>
+                    <a:extLst>
+                      <a:ext uri="{53640926-AAD7-44D8-BBD7-CCE9431645EC}">
+                        <a14:shadowObscured xmlns:a14="http://schemas.microsoft.com/office/drawing/2010/main"/>
+                      </a:ext>
+                    </a:extLst>
                   </pic:spPr>
                 </pic:pic>
               </a:graphicData>
@@ -17311,15 +17316,16 @@
       </w:pPr>
       <w:r>
         <w:rPr>
-          <w:noProof/>
+          <w:rFonts w:cs="Arial"/>
+          <w:rtl/>
           <w:lang w:val="en-US"/>
         </w:rPr>
         <w:lastRenderedPageBreak/>
         <w:drawing>
-          <wp:inline distT="0" distB="0" distL="0" distR="0" wp14:anchorId="775D8BAB" wp14:editId="5C895E08">
-            <wp:extent cx="5731510" cy="2785110"/>
-            <wp:effectExtent l="0" t="0" r="2540" b="0"/>
-            <wp:docPr id="16" name="תמונה 16"/>
+          <wp:inline distT="0" distB="0" distL="0" distR="0" wp14:anchorId="13068C39" wp14:editId="67439AC1">
+            <wp:extent cx="5731510" cy="2472055"/>
+            <wp:effectExtent l="0" t="0" r="2540" b="4445"/>
+            <wp:docPr id="14" name="תמונה 14"/>
             <wp:cNvGraphicFramePr>
               <a:graphicFrameLocks xmlns:a="http://schemas.openxmlformats.org/drawingml/2006/main" noChangeAspect="1"/>
             </wp:cNvGraphicFramePr>
@@ -17339,7 +17345,7 @@
                   <pic:spPr>
                     <a:xfrm>
                       <a:off x="0" y="0"/>
-                      <a:ext cx="5731510" cy="2785110"/>
+                      <a:ext cx="5731510" cy="2472055"/>
                     </a:xfrm>
                     <a:prstGeom prst="rect">
                       <a:avLst/>
@@ -17599,25 +17605,17 @@
           <w:lang w:val="en-US"/>
         </w:rPr>
       </w:pPr>
-    </w:p>
-    <w:p>
-      <w:pPr>
-        <w:jc w:val="left"/>
-        <w:rPr>
-          <w:rtl/>
-          <w:lang w:val="en-US"/>
-        </w:rPr>
-      </w:pPr>
-      <w:r>
-        <w:rPr>
-          <w:noProof/>
+      <w:r>
+        <w:rPr>
+          <w:rFonts w:cs="Arial"/>
+          <w:rtl/>
           <w:lang w:val="en-US"/>
         </w:rPr>
         <w:drawing>
-          <wp:inline distT="0" distB="0" distL="0" distR="0" wp14:anchorId="1F4C656D" wp14:editId="73034F21">
-            <wp:extent cx="5731510" cy="2644775"/>
-            <wp:effectExtent l="0" t="0" r="2540" b="3175"/>
-            <wp:docPr id="12" name="תמונה 12"/>
+          <wp:inline distT="0" distB="0" distL="0" distR="0" wp14:anchorId="7AC3C72F" wp14:editId="48D2F226">
+            <wp:extent cx="5731510" cy="2386965"/>
+            <wp:effectExtent l="0" t="0" r="2540" b="0"/>
+            <wp:docPr id="18" name="תמונה 18"/>
             <wp:cNvGraphicFramePr>
               <a:graphicFrameLocks xmlns:a="http://schemas.openxmlformats.org/drawingml/2006/main" noChangeAspect="1"/>
             </wp:cNvGraphicFramePr>
@@ -17637,7 +17635,7 @@
                   <pic:spPr>
                     <a:xfrm>
                       <a:off x="0" y="0"/>
-                      <a:ext cx="5731510" cy="2644775"/>
+                      <a:ext cx="5731510" cy="2386965"/>
                     </a:xfrm>
                     <a:prstGeom prst="rect">
                       <a:avLst/>
@@ -17654,6 +17652,15 @@
       <w:pPr>
         <w:jc w:val="left"/>
         <w:rPr>
+          <w:rtl/>
+          <w:lang w:val="en-US"/>
+        </w:rPr>
+      </w:pPr>
+    </w:p>
+    <w:p>
+      <w:pPr>
+        <w:jc w:val="left"/>
+        <w:rPr>
           <w:lang w:val="en-US"/>
         </w:rPr>
       </w:pPr>
@@ -17718,12 +17725,69 @@
           <w:lang w:val="en-US"/>
         </w:rPr>
       </w:pPr>
+    </w:p>
+    <w:p>
+      <w:pPr>
+        <w:jc w:val="left"/>
+        <w:rPr>
+          <w:lang w:val="en-US"/>
+        </w:rPr>
+      </w:pPr>
+    </w:p>
+    <w:p>
+      <w:pPr>
+        <w:jc w:val="left"/>
+        <w:rPr>
+          <w:lang w:val="en-US"/>
+        </w:rPr>
+      </w:pPr>
+    </w:p>
+    <w:p>
+      <w:pPr>
+        <w:jc w:val="left"/>
+        <w:rPr>
+          <w:lang w:val="en-US"/>
+        </w:rPr>
+      </w:pPr>
+    </w:p>
+    <w:p>
+      <w:pPr>
+        <w:jc w:val="left"/>
+        <w:rPr>
+          <w:lang w:val="en-US"/>
+        </w:rPr>
+      </w:pPr>
+    </w:p>
+    <w:p>
+      <w:pPr>
+        <w:jc w:val="left"/>
+        <w:rPr>
+          <w:lang w:val="en-US"/>
+        </w:rPr>
+      </w:pPr>
+    </w:p>
+    <w:p>
+      <w:pPr>
+        <w:jc w:val="left"/>
+        <w:rPr>
+          <w:lang w:val="en-US"/>
+        </w:rPr>
+      </w:pPr>
+    </w:p>
+    <w:p>
+      <w:pPr>
+        <w:jc w:val="left"/>
+        <w:rPr>
+          <w:lang w:val="en-US"/>
+        </w:rPr>
+      </w:pPr>
       <w:r>
         <w:rPr>
           <w:rFonts w:hint="cs"/>
           <w:rtl/>
           <w:lang w:val="en-US"/>
         </w:rPr>
+        <w:lastRenderedPageBreak/>
         <w:t>בקשות חברות ששלחתי-</w:t>
       </w:r>
       <w:r>
@@ -17752,16 +17816,14 @@
       <w:r>
         <w:rPr>
           <w:rFonts w:cs="Arial"/>
-          <w:noProof/>
-          <w:rtl/>
-          <w:lang w:val="en-US"/>
-        </w:rPr>
-        <w:lastRenderedPageBreak/>
+          <w:rtl/>
+          <w:lang w:val="en-US"/>
+        </w:rPr>
         <w:drawing>
-          <wp:inline distT="0" distB="0" distL="0" distR="0" wp14:anchorId="62EC58A6" wp14:editId="7B7686EE">
-            <wp:extent cx="5731510" cy="2642870"/>
-            <wp:effectExtent l="0" t="0" r="2540" b="5080"/>
-            <wp:docPr id="15" name="תמונה 15"/>
+          <wp:inline distT="0" distB="0" distL="0" distR="0" wp14:anchorId="53DDFFC3" wp14:editId="34371AEA">
+            <wp:extent cx="5731510" cy="2367915"/>
+            <wp:effectExtent l="0" t="0" r="2540" b="0"/>
+            <wp:docPr id="19" name="תמונה 19"/>
             <wp:cNvGraphicFramePr>
               <a:graphicFrameLocks xmlns:a="http://schemas.openxmlformats.org/drawingml/2006/main" noChangeAspect="1"/>
             </wp:cNvGraphicFramePr>
@@ -17781,7 +17843,7 @@
                   <pic:spPr>
                     <a:xfrm>
                       <a:off x="0" y="0"/>
-                      <a:ext cx="5731510" cy="2642870"/>
+                      <a:ext cx="5731510" cy="2367915"/>
                     </a:xfrm>
                     <a:prstGeom prst="rect">
                       <a:avLst/>
@@ -17869,7 +17931,23 @@
           <w:rtl/>
           <w:lang w:val="en-US"/>
         </w:rPr>
-        <w:t>בקשות חברות ששלחתי-</w:t>
+        <w:t>בקשות חברות ש</w:t>
+      </w:r>
+      <w:r>
+        <w:rPr>
+          <w:rFonts w:hint="cs"/>
+          <w:rtl/>
+          <w:lang w:val="en-US"/>
+        </w:rPr>
+        <w:t>קיבלתי</w:t>
+      </w:r>
+      <w:r>
+        <w:rPr>
+          <w:rFonts w:hint="cs"/>
+          <w:rtl/>
+          <w:lang w:val="en-US"/>
+        </w:rPr>
+        <w:t>-</w:t>
       </w:r>
       <w:r>
         <w:rPr>
@@ -17889,15 +17967,14 @@
       <w:r>
         <w:rPr>
           <w:rFonts w:cs="Arial"/>
-          <w:noProof/>
           <w:rtl/>
           <w:lang w:val="en-US"/>
         </w:rPr>
         <w:drawing>
-          <wp:inline distT="0" distB="0" distL="0" distR="0" wp14:anchorId="26D56D17" wp14:editId="48ABCBFE">
-            <wp:extent cx="5731510" cy="2702560"/>
-            <wp:effectExtent l="0" t="0" r="2540" b="2540"/>
-            <wp:docPr id="17" name="תמונה 17"/>
+          <wp:inline distT="0" distB="0" distL="0" distR="0" wp14:anchorId="0B9427C1" wp14:editId="73D561C3">
+            <wp:extent cx="5731510" cy="2542540"/>
+            <wp:effectExtent l="0" t="0" r="2540" b="0"/>
+            <wp:docPr id="21" name="תמונה 21"/>
             <wp:cNvGraphicFramePr>
               <a:graphicFrameLocks xmlns:a="http://schemas.openxmlformats.org/drawingml/2006/main" noChangeAspect="1"/>
             </wp:cNvGraphicFramePr>
@@ -17917,7 +17994,7 @@
                   <pic:spPr>
                     <a:xfrm>
                       <a:off x="0" y="0"/>
-                      <a:ext cx="5731510" cy="2702560"/>
+                      <a:ext cx="5731510" cy="2542540"/>
                     </a:xfrm>
                     <a:prstGeom prst="rect">
                       <a:avLst/>

</xml_diff>